<commit_message>
Change accent in i again
</commit_message>
<xml_diff>
--- a/paper.docx
+++ b/paper.docx
@@ -174,7 +174,7 @@
         <w:t xml:space="preserve"> </w:t>
       </w:r>
       <w:r>
-        <w:t xml:space="preserve">(Salibian-Barrera and Martínez 2020)</w:t>
+        <w:t xml:space="preserve">(Salibian-Barrera and Martı́nez 2020)</w:t>
       </w:r>
       <w:r>
         <w:t xml:space="preserve"> </w:t>
@@ -192,7 +192,7 @@
         <w:t xml:space="preserve"> </w:t>
       </w:r>
       <w:r>
-        <w:t xml:space="preserve">Boente, Martínez, and Salibian-Barrera (2017)</w:t>
+        <w:t xml:space="preserve">Boente, Martı́nez, and Salibian-Barrera (2017)</w:t>
       </w:r>
       <w:r>
         <w:t xml:space="preserve">, which can resist the damaging effect</w:t>
@@ -409,7 +409,7 @@
         <w:t xml:space="preserve"> </w:t>
       </w:r>
       <w:r>
-        <w:t xml:space="preserve">denots the response variable and</w:t>
+        <w:t xml:space="preserve">denotes the response variable, and</w:t>
       </w:r>
       <w:r>
         <w:t xml:space="preserve"> </w:t>
@@ -478,19 +478,13 @@
         <w:t xml:space="preserve"> </w:t>
       </w:r>
       <w:r>
-        <w:t xml:space="preserve">a</w:t>
-      </w:r>
-      <w:r>
-        <w:t xml:space="preserve"> </w:t>
-      </w:r>
-      <w:r>
-        <w:t xml:space="preserve">vector of explanatory variables, then an additive regression model postulates</w:t>
-      </w:r>
-      <w:r>
-        <w:t xml:space="preserve"> </w:t>
-      </w:r>
-      <w:r>
-        <w:t xml:space="preserve">that</w:t>
+        <w:t xml:space="preserve">a vector of explanatory variables, then an additive regression model</w:t>
+      </w:r>
+      <w:r>
+        <w:t xml:space="preserve"> </w:t>
+      </w:r>
+      <w:r>
+        <w:t xml:space="preserve">postulates that</w:t>
       </w:r>
       <w:r>
         <w:t xml:space="preserve"> </w:t>
@@ -558,10 +552,7 @@
         </m:r>
       </m:oMath>
       <w:r>
-        <w:t xml:space="preserve"> </w:t>
-      </w:r>
-      <w:r>
-        <w:t xml:space="preserve">and</w:t>
+        <w:t xml:space="preserve">, and</w:t>
       </w:r>
       <w:r>
         <w:t xml:space="preserve"> </w:t>
@@ -746,16 +737,22 @@
         <w:t xml:space="preserve">Friedman and Stuetzle (1981)</w:t>
       </w:r>
       <w:r>
-        <w:t xml:space="preserve">) fits model in</w:t>
-      </w:r>
-      <w:r>
-        <w:t xml:space="preserve"> </w:t>
-      </w:r>
-      <w:r>
-        <w:t xml:space="preserve"> </w:t>
-      </w:r>
-      <w:r>
-        <w:t xml:space="preserve">using kernel regression estimators for the smooth</w:t>
+        <w:t xml:space="preserve">) can be used to fit the</w:t>
+      </w:r>
+      <w:r>
+        <w:t xml:space="preserve"> </w:t>
+      </w:r>
+      <w:r>
+        <w:t xml:space="preserve">model in</w:t>
+      </w:r>
+      <w:r>
+        <w:t xml:space="preserve"> </w:t>
+      </w:r>
+      <w:r>
+        <w:t xml:space="preserve"> </w:t>
+      </w:r>
+      <w:r>
+        <w:t xml:space="preserve">with kernel regression estimators for the smooth</w:t>
       </w:r>
       <w:r>
         <w:t xml:space="preserve"> </w:t>
@@ -920,7 +917,7 @@
         </m:r>
       </m:oMath>
       <w:r>
-        <w:t xml:space="preserve">. Each</w:t>
+        <w:t xml:space="preserve">. Thus, each</w:t>
       </w:r>
       <w:r>
         <w:t xml:space="preserve"> </w:t>
@@ -989,7 +986,7 @@
         <w:t xml:space="preserve"> </w:t>
       </w:r>
       <w:r>
-        <w:t xml:space="preserve">Boente, Martínez, and Salibian-Barrera (2017)</w:t>
+        <w:t xml:space="preserve">Boente, Martı́nez, and Salibian-Barrera (2017)</w:t>
       </w:r>
       <w:r>
         <w:t xml:space="preserve"> </w:t>
@@ -1022,7 +1019,7 @@
         <w:t xml:space="preserve"> </w:t>
       </w:r>
       <w:r>
-        <w:t xml:space="preserve">backfitting algorithm with robust smoothers, such as kernel-based estimators</w:t>
+        <w:t xml:space="preserve">backfitting algorithm with robust smoothers, such as kernel-based M-estimators</w:t>
       </w:r>
       <w:r>
         <w:t xml:space="preserve"> </w:t>
@@ -1217,6 +1214,12 @@
               </m:d>
             </m:e>
           </m:d>
+          <m:r>
+            <m:t> </m:t>
+          </m:r>
+          <m:r>
+            <m:t>,</m:t>
+          </m:r>
         </m:oMath>
       </m:oMathPara>
     </w:p>
@@ -1224,6 +1227,12 @@
       <w:pPr>
         <w:pStyle w:val="FirstParagraph"/>
       </w:pPr>
+      <w:r>
+        <w:t xml:space="preserve">where the minimization is computed</w:t>
+      </w:r>
+      <w:r>
+        <w:t xml:space="preserve"> </w:t>
+      </w:r>
       <w:r>
         <w:t xml:space="preserve">over</w:t>
       </w:r>
@@ -1246,10 +1255,7 @@
         </m:r>
       </m:oMath>
       <w:r>
-        <w:t xml:space="preserve"> </w:t>
-      </w:r>
-      <w:r>
-        <w:t xml:space="preserve">and functions</w:t>
+        <w:t xml:space="preserve">, and functions</w:t>
       </w:r>
       <w:r>
         <w:t xml:space="preserve"> </w:t>
@@ -1697,7 +1703,7 @@
           <wp:inline>
             <wp:extent cx="5334000" cy="5334000"/>
             <wp:effectExtent b="0" l="0" r="0" t="0"/>
-            <wp:docPr descr="Scatter plot of variables of the Air Quality data set. " title="" id="1" name="Picture"/>
+            <wp:docPr descr="Scatter plot of the airquality data. The response variable is Ozone. " title="" id="1" name="Picture"/>
             <a:graphic>
               <a:graphicData uri="http://schemas.openxmlformats.org/drawingml/2006/picture">
                 <pic:pic>
@@ -1740,7 +1746,22 @@
         <w:pStyle w:val="ImageCaption"/>
       </w:pPr>
       <w:r>
-        <w:t xml:space="preserve">Scatter plot of variables of the Air Quality data set.</w:t>
+        <w:t xml:space="preserve">Scatter plot of the</w:t>
+      </w:r>
+      <w:r>
+        <w:t xml:space="preserve"> </w:t>
+      </w:r>
+      <w:r>
+        <w:rPr>
+          <w:rStyle w:val="VerbatimChar"/>
+        </w:rPr>
+        <w:t xml:space="preserve">airquality</w:t>
+      </w:r>
+      <w:r>
+        <w:t xml:space="preserve"> </w:t>
+      </w:r>
+      <w:r>
+        <w:t xml:space="preserve">data. The response variable is Ozone.</w:t>
       </w:r>
       <w:r>
         <w:t xml:space="preserve"> </w:t>
@@ -1751,13 +1772,13 @@
         <w:pStyle w:val="BodyText"/>
       </w:pPr>
       <w:r>
-        <w:t xml:space="preserve">To fit the model above we use robust local linear kernel estimates and</w:t>
-      </w:r>
-      <w:r>
-        <w:t xml:space="preserve"> </w:t>
-      </w:r>
-      <w:r>
-        <w:t xml:space="preserve">Tukey’s bisquare loss function. These choices can be specified using the</w:t>
+        <w:t xml:space="preserve">To fit the model above we use robust local linear kernel M-estimators and</w:t>
+      </w:r>
+      <w:r>
+        <w:t xml:space="preserve"> </w:t>
+      </w:r>
+      <w:r>
+        <w:t xml:space="preserve">Tukey’s bisquare loss function. These choices are set using the</w:t>
       </w:r>
       <w:r>
         <w:t xml:space="preserve"> </w:t>
@@ -1814,19 +1835,7 @@
         <w:t xml:space="preserve"> </w:t>
       </w:r>
       <w:r>
-        <w:t xml:space="preserve">The model is specified with the standard</w:t>
-      </w:r>
-      <w:r>
-        <w:t xml:space="preserve"> </w:t>
-      </w:r>
-      <w:r>
-        <w:t xml:space="preserve">formula notation in R.</w:t>
-      </w:r>
-      <w:r>
-        <w:br/>
-      </w:r>
-      <w:r>
-        <w:t xml:space="preserve">The argument</w:t>
+        <w:t xml:space="preserve">The model is specified with the standard formula notation in R. The argument</w:t>
       </w:r>
       <w:r>
         <w:t xml:space="preserve"> </w:t>
@@ -1841,43 +1850,31 @@
         <w:t xml:space="preserve"> </w:t>
       </w:r>
       <w:r>
-        <w:t xml:space="preserve">is a vector with the bandwidths</w:t>
-      </w:r>
-      <w:r>
-        <w:t xml:space="preserve"> </w:t>
-      </w:r>
-      <w:r>
-        <w:t xml:space="preserve">to be used with each kernel smoother. To obtain optimal</w:t>
-      </w:r>
-      <w:r>
-        <w:t xml:space="preserve"> </w:t>
-      </w:r>
-      <w:r>
-        <w:t xml:space="preserve">values we</w:t>
-      </w:r>
-      <w:r>
-        <w:t xml:space="preserve"> </w:t>
-      </w:r>
-      <w:r>
-        <w:t xml:space="preserve">used a robust leave-one-out cross validation approach (</w:t>
-      </w:r>
-      <w:r>
-        <w:t xml:space="preserve">Boente, Martínez, and Salibian-Barrera (2017)</w:t>
-      </w:r>
-      <w:r>
-        <w:t xml:space="preserve">)</w:t>
-      </w:r>
-      <w:r>
-        <w:t xml:space="preserve"> </w:t>
-      </w:r>
-      <w:r>
-        <w:t xml:space="preserve">which resulted in the following</w:t>
-      </w:r>
-      <w:r>
-        <w:t xml:space="preserve"> </w:t>
-      </w:r>
-      <w:r>
-        <w:t xml:space="preserve">estimated optimal bandwidths:</w:t>
+        <w:t xml:space="preserve">is a vector with the bandwidths to be used with each kernel</w:t>
+      </w:r>
+      <w:r>
+        <w:t xml:space="preserve"> </w:t>
+      </w:r>
+      <w:r>
+        <w:t xml:space="preserve">smoother. To estimate optimal values we used a robust leave-one-out cross</w:t>
+      </w:r>
+      <w:r>
+        <w:t xml:space="preserve"> </w:t>
+      </w:r>
+      <w:r>
+        <w:t xml:space="preserve">alidation approach (</w:t>
+      </w:r>
+      <w:r>
+        <w:t xml:space="preserve">Boente, Martı́nez, and Salibian-Barrera (2017)</w:t>
+      </w:r>
+      <w:r>
+        <w:t xml:space="preserve">) which resulted in the</w:t>
+      </w:r>
+      <w:r>
+        <w:t xml:space="preserve"> </w:t>
+      </w:r>
+      <w:r>
+        <w:t xml:space="preserve">following bandwidths:</w:t>
       </w:r>
     </w:p>
     <w:p>
@@ -1963,7 +1960,7 @@
         <w:pStyle w:val="FirstParagraph"/>
       </w:pPr>
       <w:r>
-        <w:t xml:space="preserve">To compare the robust and classical estimates we use the R package</w:t>
+        <w:t xml:space="preserve">To compare the robust and classical estimators we use the R package</w:t>
       </w:r>
       <w:r>
         <w:t xml:space="preserve"> </w:t>
@@ -2054,7 +2051,7 @@
           <wp:inline>
             <wp:extent cx="5334000" cy="3111500"/>
             <wp:effectExtent b="0" l="0" r="0" t="0"/>
-            <wp:docPr descr="Plots of partial residuals with the robust backfitting fit, the estimated curves with the classical (in magenta) and robust (in blue) procedures. " title="" id="1" name="Picture"/>
+            <wp:docPr descr="Partial residuals and fits for the airquality data. Robust and classical fits are shown with solid blue and dashed magenta lines, respectively. " title="" id="1" name="Picture"/>
             <a:graphic>
               <a:graphicData uri="http://schemas.openxmlformats.org/drawingml/2006/picture">
                 <pic:pic>
@@ -2097,7 +2094,22 @@
         <w:pStyle w:val="ImageCaption"/>
       </w:pPr>
       <w:r>
-        <w:t xml:space="preserve">Plots of partial residuals with the robust backfitting fit, the estimated curves with the classical (in magenta) and robust (in blue) procedures.</w:t>
+        <w:t xml:space="preserve">Partial residuals and fits for the</w:t>
+      </w:r>
+      <w:r>
+        <w:t xml:space="preserve"> </w:t>
+      </w:r>
+      <w:r>
+        <w:rPr>
+          <w:rStyle w:val="VerbatimChar"/>
+        </w:rPr>
+        <w:t xml:space="preserve">airquality</w:t>
+      </w:r>
+      <w:r>
+        <w:t xml:space="preserve"> </w:t>
+      </w:r>
+      <w:r>
+        <w:t xml:space="preserve">data. Robust and classical fits are shown with solid blue and dashed magenta lines, respectively.</w:t>
       </w:r>
       <w:r>
         <w:t xml:space="preserve"> </w:t>
@@ -2279,7 +2291,7 @@
           <wp:inline>
             <wp:extent cx="5334000" cy="5334000"/>
             <wp:effectExtent b="0" l="0" r="0" t="0"/>
-            <wp:docPr descr="Boxplot of the residuals obtained using the robust fit." title="" id="1" name="Picture"/>
+            <wp:docPr descr="Boxplot of the residuals obtained using the robust fit. Potential outliers are highlighed with solid red circles. " title="" id="1" name="Picture"/>
             <a:graphic>
               <a:graphicData uri="http://schemas.openxmlformats.org/drawingml/2006/picture">
                 <pic:pic>
@@ -2322,7 +2334,10 @@
         <w:pStyle w:val="ImageCaption"/>
       </w:pPr>
       <w:r>
-        <w:t xml:space="preserve">Boxplot of the residuals obtained using the robust fit.</w:t>
+        <w:t xml:space="preserve">Boxplot of the residuals obtained using the robust fit. Potential outliers are highlighed with solid red circles.</w:t>
+      </w:r>
+      <w:r>
+        <w:t xml:space="preserve"> </w:t>
       </w:r>
     </w:p>
     <w:p>
@@ -2399,7 +2414,7 @@
           <wp:inline>
             <wp:extent cx="5334000" cy="3111500"/>
             <wp:effectExtent b="0" l="0" r="0" t="0"/>
-            <wp:docPr descr="Plots of estimated curves and partial residuals with the robust backfitting fit. In magenta, the estimated curves with the classical backfitting procedure without potential outliers, and in blue the estimated curves with the robust approach. Red points correspond to the potential outliers. " title="" id="1" name="Picture"/>
+            <wp:docPr descr="Plots of estimated curves and partial residuals. The solid blue lines indicate the robust fit computed on the whole data set, while the classical estimators computed on the clean data are shown with dashed magenta lines. Larger red circles indicate potential outliers. " title="" id="1" name="Picture"/>
             <a:graphic>
               <a:graphicData uri="http://schemas.openxmlformats.org/drawingml/2006/picture">
                 <pic:pic>
@@ -2442,7 +2457,19 @@
         <w:pStyle w:val="ImageCaption"/>
       </w:pPr>
       <w:r>
-        <w:t xml:space="preserve">Plots of estimated curves and partial residuals with the robust backfitting fit. In magenta, the estimated curves with the classical backfitting procedure without potential outliers, and in blue the estimated curves with the robust approach. Red points correspond to the potential outliers.</w:t>
+        <w:t xml:space="preserve">Plots of estimated curves and partial residuals. The solid blue lines indicate the robust fit computed on the whole data set, while the classical estimators computed on the</w:t>
+      </w:r>
+      <w:r>
+        <w:t xml:space="preserve"> </w:t>
+      </w:r>
+      <w:r>
+        <w:t xml:space="preserve">clean</w:t>
+      </w:r>
+      <w:r>
+        <w:t xml:space="preserve"> </w:t>
+      </w:r>
+      <w:r>
+        <w:t xml:space="preserve">data are shown with dashed magenta lines. Larger red circles indicate potential outliers.</w:t>
       </w:r>
       <w:r>
         <w:t xml:space="preserve"> </w:t>
@@ -2480,7 +2507,7 @@
         <w:t xml:space="preserve"> </w:t>
       </w:r>
       <w:r>
-        <w:t xml:space="preserve">and also at the</w:t>
+        <w:t xml:space="preserve">and also at the GitHub repository</w:t>
       </w:r>
       <w:r>
         <w:t xml:space="preserve"> </w:t>
@@ -2490,7 +2517,7 @@
           <w:rPr>
             <w:rStyle w:val="Hyperlink"/>
           </w:rPr>
-          <w:t xml:space="preserve">GitHub repository</w:t>
+          <w:t xml:space="preserve">https://github.com/msalibian/RBF</w:t>
         </w:r>
       </w:hyperlink>
       <w:r>
@@ -2593,7 +2620,7 @@
         <w:pStyle w:val="Bibliography"/>
       </w:pPr>
       <w:r>
-        <w:t xml:space="preserve">Boente, Graciela, Alejandra Martínez, and Matias Salibian-Barrera. 2017. “Robust Estimators for Additive Models Using Backfitting.”</w:t>
+        <w:t xml:space="preserve">Boente, Graciela, Alejandra Martı́nez, and Matias Salibian-Barrera. 2017. “Robust Estimators for Additive Models Using Backfitting.”</w:t>
       </w:r>
       <w:r>
         <w:t xml:space="preserve"> </w:t>
@@ -2737,7 +2764,7 @@
         <w:pStyle w:val="Bibliography"/>
       </w:pPr>
       <w:r>
-        <w:t xml:space="preserve">Maronna, Ricardo A., R. Douglas Martin, Victor J. Yohai, and Matı́as Salibián-Barrera. 2018.</w:t>
+        <w:t xml:space="preserve">Maronna, Ricardo A., R. Douglas Martin, Victor J. Yohai, and Matias Salibian-Barrera. 2018.</w:t>
       </w:r>
       <w:r>
         <w:t xml:space="preserve"> </w:t>
@@ -2759,7 +2786,7 @@
         <w:pStyle w:val="Bibliography"/>
       </w:pPr>
       <w:r>
-        <w:t xml:space="preserve">Salibian-Barrera, Matias, and Alejandra Martínez. 2020.</w:t>
+        <w:t xml:space="preserve">Salibian-Barrera, Matias, and Alejandra Martı́nez. 2020.</w:t>
       </w:r>
       <w:r>
         <w:t xml:space="preserve"> </w:t>

</xml_diff>